<commit_message>
image fix, images not rendering
</commit_message>
<xml_diff>
--- a/index.docx
+++ b/index.docx
@@ -6355,58 +6355,57 @@
         </w:rPr>
         <w:t xml:space="preserve">))</w:t>
       </w:r>
-      <w:r>
-        <w:br w:type="textWrapping"/>
-      </w:r>
-      <w:r>
-        <w:br w:type="textWrapping"/>
-      </w:r>
-      <w:r>
-        <w:rPr>
-          <w:rStyle w:val="KeywordTok"/>
-        </w:rPr>
-        <w:t xml:space="preserve">ggpar</w:t>
-      </w:r>
-      <w:r>
-        <w:rPr>
-          <w:rStyle w:val="NormalTok"/>
-        </w:rPr>
-        <w:t xml:space="preserve">(g,</w:t>
-      </w:r>
-      <w:r>
-        <w:rPr>
-          <w:rStyle w:val="DataTypeTok"/>
-        </w:rPr>
-        <w:t xml:space="preserve">palette=</w:t>
-      </w:r>
-      <w:r>
-        <w:rPr>
-          <w:rStyle w:val="StringTok"/>
-        </w:rPr>
-        <w:t xml:space="preserve">"nejm"</w:t>
-      </w:r>
-      <w:r>
-        <w:rPr>
-          <w:rStyle w:val="NormalTok"/>
-        </w:rPr>
-        <w:t xml:space="preserve">)</w:t>
-      </w:r>
     </w:p>
     <w:p>
       <w:pPr>
-        <w:pStyle w:val="FirstParagraph"/>
+        <w:pStyle w:val="SourceCode"/>
+      </w:pPr>
+      <w:r>
+        <w:rPr>
+          <w:rStyle w:val="KeywordTok"/>
+        </w:rPr>
+        <w:t xml:space="preserve">ggpar</w:t>
+      </w:r>
+      <w:r>
+        <w:rPr>
+          <w:rStyle w:val="NormalTok"/>
+        </w:rPr>
+        <w:t xml:space="preserve">(g,</w:t>
+      </w:r>
+      <w:r>
+        <w:rPr>
+          <w:rStyle w:val="DataTypeTok"/>
+        </w:rPr>
+        <w:t xml:space="preserve">palette=</w:t>
+      </w:r>
+      <w:r>
+        <w:rPr>
+          <w:rStyle w:val="StringTok"/>
+        </w:rPr>
+        <w:t xml:space="preserve">"nejm"</w:t>
+      </w:r>
+      <w:r>
+        <w:rPr>
+          <w:rStyle w:val="NormalTok"/>
+        </w:rPr>
+        <w:t xml:space="preserve">)</w:t>
+      </w:r>
+    </w:p>
+    <w:p>
+      <w:pPr>
+        <w:pStyle w:val="Compact"/>
       </w:pPr>
       <w:r>
         <w:drawing>
           <wp:inline>
-            <wp:extent cx="5334000" cy="4267200"/>
+            <wp:extent cx="5334000" cy="2980372"/>
             <wp:effectExtent b="0" l="0" r="0" t="0"/>
-            <wp:docPr descr="" title="" id="1" name="Picture"/>
+            <wp:docPr descr="Figure 2: Distributions of Propensity scores by Treatment Group" title="" id="1" name="Picture"/>
             <a:graphic>
               <a:graphicData uri="http://schemas.openxmlformats.org/drawingml/2006/picture">
                 <pic:pic>
                   <pic:nvPicPr>
-                    <pic:cNvPr descr="index_files/figure-docx/ps%20plot-1.png" id="0" name="Picture"/>
+                    <pic:cNvPr descr="./PS_plot1.png" id="0" name="Picture"/>
                     <pic:cNvPicPr>
                       <a:picLocks noChangeArrowheads="1" noChangeAspect="1"/>
                     </pic:cNvPicPr>
@@ -6420,7 +6419,7 @@
                   <pic:spPr bwMode="auto">
                     <a:xfrm>
                       <a:off x="0" y="0"/>
-                      <a:ext cx="5334000" cy="4267200"/>
+                      <a:ext cx="5334000" cy="2980372"/>
                     </a:xfrm>
                     <a:prstGeom prst="rect">
                       <a:avLst/>
@@ -7272,7 +7271,7 @@
         <w:rPr>
           <w:rStyle w:val="VerbatimChar"/>
         </w:rPr>
-        <w:t xml:space="preserve">## Matched      1427     455</w:t>
+        <w:t xml:space="preserve">## Matched      1419     455</w:t>
       </w:r>
       <w:r>
         <w:br w:type="textWrapping"/>
@@ -7281,7 +7280,7 @@
         <w:rPr>
           <w:rStyle w:val="VerbatimChar"/>
         </w:rPr>
-        <w:t xml:space="preserve">## Unmatched     936      16</w:t>
+        <w:t xml:space="preserve">## Unmatched     944      16</w:t>
       </w:r>
       <w:r>
         <w:br w:type="textWrapping"/>
@@ -13861,58 +13860,57 @@
         </w:rPr>
         <w:t xml:space="preserve">#additional aesthetic options</w:t>
       </w:r>
-      <w:r>
-        <w:br w:type="textWrapping"/>
-      </w:r>
-      <w:r>
-        <w:br w:type="textWrapping"/>
-      </w:r>
-      <w:r>
-        <w:rPr>
-          <w:rStyle w:val="KeywordTok"/>
-        </w:rPr>
-        <w:t xml:space="preserve">ggpar</w:t>
-      </w:r>
-      <w:r>
-        <w:rPr>
-          <w:rStyle w:val="NormalTok"/>
-        </w:rPr>
-        <w:t xml:space="preserve">(fp,</w:t>
-      </w:r>
-      <w:r>
-        <w:rPr>
-          <w:rStyle w:val="DataTypeTok"/>
-        </w:rPr>
-        <w:t xml:space="preserve">palette=</w:t>
-      </w:r>
-      <w:r>
-        <w:rPr>
-          <w:rStyle w:val="StringTok"/>
-        </w:rPr>
-        <w:t xml:space="preserve">"nejm"</w:t>
-      </w:r>
-      <w:r>
-        <w:rPr>
-          <w:rStyle w:val="NormalTok"/>
-        </w:rPr>
-        <w:t xml:space="preserve">)</w:t>
-      </w:r>
     </w:p>
     <w:p>
       <w:pPr>
-        <w:pStyle w:val="FirstParagraph"/>
+        <w:pStyle w:val="SourceCode"/>
+      </w:pPr>
+      <w:r>
+        <w:rPr>
+          <w:rStyle w:val="KeywordTok"/>
+        </w:rPr>
+        <w:t xml:space="preserve">ggpar</w:t>
+      </w:r>
+      <w:r>
+        <w:rPr>
+          <w:rStyle w:val="NormalTok"/>
+        </w:rPr>
+        <w:t xml:space="preserve">(fp,</w:t>
+      </w:r>
+      <w:r>
+        <w:rPr>
+          <w:rStyle w:val="DataTypeTok"/>
+        </w:rPr>
+        <w:t xml:space="preserve">palette=</w:t>
+      </w:r>
+      <w:r>
+        <w:rPr>
+          <w:rStyle w:val="StringTok"/>
+        </w:rPr>
+        <w:t xml:space="preserve">"nejm"</w:t>
+      </w:r>
+      <w:r>
+        <w:rPr>
+          <w:rStyle w:val="NormalTok"/>
+        </w:rPr>
+        <w:t xml:space="preserve">)</w:t>
+      </w:r>
+    </w:p>
+    <w:p>
+      <w:pPr>
+        <w:pStyle w:val="Compact"/>
       </w:pPr>
       <w:r>
         <w:drawing>
           <wp:inline>
-            <wp:extent cx="5334000" cy="4267200"/>
+            <wp:extent cx="5334000" cy="3487102"/>
             <wp:effectExtent b="0" l="0" r="0" t="0"/>
-            <wp:docPr descr="" title="" id="1" name="Picture"/>
+            <wp:docPr descr="Figure 3: Distributions of Propensity scores by Treatment Group" title="" id="1" name="Picture"/>
             <a:graphic>
               <a:graphicData uri="http://schemas.openxmlformats.org/drawingml/2006/picture">
                 <pic:pic>
                   <pic:nvPicPr>
-                    <pic:cNvPr descr="index_files/figure-docx/balance%20plot-1.png" id="0" name="Picture"/>
+                    <pic:cNvPr descr="./PS_plot2.png" id="0" name="Picture"/>
                     <pic:cNvPicPr>
                       <a:picLocks noChangeArrowheads="1" noChangeAspect="1"/>
                     </pic:cNvPicPr>
@@ -13926,7 +13924,7 @@
                   <pic:spPr bwMode="auto">
                     <a:xfrm>
                       <a:off x="0" y="0"/>
-                      <a:ext cx="5334000" cy="4267200"/>
+                      <a:ext cx="5334000" cy="3487102"/>
                     </a:xfrm>
                     <a:prstGeom prst="rect">
                       <a:avLst/>
@@ -16102,7 +16100,7 @@
         <w:rPr>
           <w:rStyle w:val="VerbatimChar"/>
         </w:rPr>
-        <w:t xml:space="preserve">## treatment 0.86  0.51  1.45</w:t>
+        <w:t xml:space="preserve">## treatment 0.87  0.52  1.48</w:t>
       </w:r>
     </w:p>
     <w:p>
@@ -18481,7 +18479,7 @@
         <w:rPr>
           <w:rStyle w:val="VerbatimChar"/>
         </w:rPr>
-        <w:t xml:space="preserve">## Matched      1094     365</w:t>
+        <w:t xml:space="preserve">## Matched      1099     365</w:t>
       </w:r>
       <w:r>
         <w:br w:type="textWrapping"/>
@@ -18490,7 +18488,7 @@
         <w:rPr>
           <w:rStyle w:val="VerbatimChar"/>
         </w:rPr>
-        <w:t xml:space="preserve">## Unmatched     688      15</w:t>
+        <w:t xml:space="preserve">## Unmatched     683      15</w:t>
       </w:r>
       <w:r>
         <w:br w:type="textWrapping"/>
@@ -18653,7 +18651,7 @@
         <w:rPr>
           <w:rStyle w:val="VerbatimChar"/>
         </w:rPr>
-        <w:t xml:space="preserve">##             OR Lower Upper</w:t>
+        <w:t xml:space="preserve">##           OR Lower Upper</w:t>
       </w:r>
       <w:r>
         <w:br w:type="textWrapping"/>
@@ -18662,7 +18660,7 @@
         <w:rPr>
           <w:rStyle w:val="VerbatimChar"/>
         </w:rPr>
-        <w:t xml:space="preserve">## treatment 0.99  0.58  1.67</w:t>
+        <w:t xml:space="preserve">## treatment  1  0.59  1.68</w:t>
       </w:r>
     </w:p>
     <w:p>
@@ -22713,58 +22711,57 @@
         </w:rPr>
         <w:t xml:space="preserve">))</w:t>
       </w:r>
-      <w:r>
-        <w:br w:type="textWrapping"/>
-      </w:r>
-      <w:r>
-        <w:br w:type="textWrapping"/>
-      </w:r>
-      <w:r>
-        <w:rPr>
-          <w:rStyle w:val="KeywordTok"/>
-        </w:rPr>
-        <w:t xml:space="preserve">ggpar</w:t>
-      </w:r>
-      <w:r>
-        <w:rPr>
-          <w:rStyle w:val="NormalTok"/>
-        </w:rPr>
-        <w:t xml:space="preserve">(p,</w:t>
-      </w:r>
-      <w:r>
-        <w:rPr>
-          <w:rStyle w:val="DataTypeTok"/>
-        </w:rPr>
-        <w:t xml:space="preserve">palette=</w:t>
-      </w:r>
-      <w:r>
-        <w:rPr>
-          <w:rStyle w:val="StringTok"/>
-        </w:rPr>
-        <w:t xml:space="preserve">"nejm"</w:t>
-      </w:r>
-      <w:r>
-        <w:rPr>
-          <w:rStyle w:val="NormalTok"/>
-        </w:rPr>
-        <w:t xml:space="preserve">)</w:t>
-      </w:r>
     </w:p>
     <w:p>
       <w:pPr>
-        <w:pStyle w:val="FirstParagraph"/>
+        <w:pStyle w:val="SourceCode"/>
+      </w:pPr>
+      <w:r>
+        <w:rPr>
+          <w:rStyle w:val="KeywordTok"/>
+        </w:rPr>
+        <w:t xml:space="preserve">ggpar</w:t>
+      </w:r>
+      <w:r>
+        <w:rPr>
+          <w:rStyle w:val="NormalTok"/>
+        </w:rPr>
+        <w:t xml:space="preserve">(p,</w:t>
+      </w:r>
+      <w:r>
+        <w:rPr>
+          <w:rStyle w:val="DataTypeTok"/>
+        </w:rPr>
+        <w:t xml:space="preserve">palette=</w:t>
+      </w:r>
+      <w:r>
+        <w:rPr>
+          <w:rStyle w:val="StringTok"/>
+        </w:rPr>
+        <w:t xml:space="preserve">"nejm"</w:t>
+      </w:r>
+      <w:r>
+        <w:rPr>
+          <w:rStyle w:val="NormalTok"/>
+        </w:rPr>
+        <w:t xml:space="preserve">)</w:t>
+      </w:r>
+    </w:p>
+    <w:p>
+      <w:pPr>
+        <w:pStyle w:val="Compact"/>
       </w:pPr>
       <w:r>
         <w:drawing>
           <wp:inline>
-            <wp:extent cx="5334000" cy="4267200"/>
+            <wp:extent cx="5334000" cy="3487102"/>
             <wp:effectExtent b="0" l="0" r="0" t="0"/>
-            <wp:docPr descr="" title="" id="1" name="Picture"/>
+            <wp:docPr descr="Figure 4: Opioid Presribing Trends by Treatment Group" title="" id="1" name="Picture"/>
             <a:graphic>
               <a:graphicData uri="http://schemas.openxmlformats.org/drawingml/2006/picture">
                 <pic:pic>
                   <pic:nvPicPr>
-                    <pic:cNvPr descr="index_files/figure-docx/opioid_plot-1.png" id="0" name="Picture"/>
+                    <pic:cNvPr descr="./PS_plot4.png" id="0" name="Picture"/>
                     <pic:cNvPicPr>
                       <a:picLocks noChangeArrowheads="1" noChangeAspect="1"/>
                     </pic:cNvPicPr>
@@ -22778,7 +22775,7 @@
                   <pic:spPr bwMode="auto">
                     <a:xfrm>
                       <a:off x="0" y="0"/>
-                      <a:ext cx="5334000" cy="4267200"/>
+                      <a:ext cx="5334000" cy="3487102"/>
                     </a:xfrm>
                     <a:prstGeom prst="rect">
                       <a:avLst/>
@@ -33217,7 +33214,7 @@
     </w:lvl>
   </w:abstractNum>
   <w:abstractNum w:abstractNumId="990">
-    <w:nsid w:val="cc39e2cf"/>
+    <w:nsid w:val="430d88a5"/>
     <w:multiLevelType w:val="multilevel"/>
     <w:lvl w:ilvl="0">
       <w:numFmt w:val="bullet"/>
@@ -33298,7 +33295,7 @@
     </w:lvl>
   </w:abstractNum>
   <w:abstractNum w:abstractNumId="99411">
-    <w:nsid w:val="a7336d3b"/>
+    <w:nsid w:val="c8223be4"/>
     <w:multiLevelType w:val="multilevel"/>
     <w:lvl w:ilvl="0">
       <w:start w:val="1"/>

</xml_diff>

<commit_message>
Still errors with plot 4
</commit_message>
<xml_diff>
--- a/index.docx
+++ b/index.docx
@@ -22472,6 +22472,157 @@
     </w:p>
     <w:p>
       <w:pPr>
+        <w:pStyle w:val="SourceCode"/>
+      </w:pPr>
+      <w:r>
+        <w:rPr>
+          <w:rStyle w:val="KeywordTok"/>
+        </w:rPr>
+        <w:t xml:space="preserve">png</w:t>
+      </w:r>
+      <w:r>
+        <w:rPr>
+          <w:rStyle w:val="NormalTok"/>
+        </w:rPr>
+        <w:t xml:space="preserve">(</w:t>
+      </w:r>
+      <w:r>
+        <w:rPr>
+          <w:rStyle w:val="DataTypeTok"/>
+        </w:rPr>
+        <w:t xml:space="preserve">filename=</w:t>
+      </w:r>
+      <w:r>
+        <w:rPr>
+          <w:rStyle w:val="StringTok"/>
+        </w:rPr>
+        <w:t xml:space="preserve">"./PS_plot4.png"</w:t>
+      </w:r>
+      <w:r>
+        <w:rPr>
+          <w:rStyle w:val="NormalTok"/>
+        </w:rPr>
+        <w:t xml:space="preserve">,</w:t>
+      </w:r>
+      <w:r>
+        <w:rPr>
+          <w:rStyle w:val="DataTypeTok"/>
+        </w:rPr>
+        <w:t xml:space="preserve">height =</w:t>
+      </w:r>
+      <w:r>
+        <w:rPr>
+          <w:rStyle w:val="NormalTok"/>
+        </w:rPr>
+        <w:t xml:space="preserve"> </w:t>
+      </w:r>
+      <w:r>
+        <w:rPr>
+          <w:rStyle w:val="DecValTok"/>
+        </w:rPr>
+        <w:t xml:space="preserve">520</w:t>
+      </w:r>
+      <w:r>
+        <w:rPr>
+          <w:rStyle w:val="NormalTok"/>
+        </w:rPr>
+        <w:t xml:space="preserve">,</w:t>
+      </w:r>
+      <w:r>
+        <w:rPr>
+          <w:rStyle w:val="DataTypeTok"/>
+        </w:rPr>
+        <w:t xml:space="preserve">width =</w:t>
+      </w:r>
+      <w:r>
+        <w:rPr>
+          <w:rStyle w:val="NormalTok"/>
+        </w:rPr>
+        <w:t xml:space="preserve"> </w:t>
+      </w:r>
+      <w:r>
+        <w:rPr>
+          <w:rStyle w:val="DecValTok"/>
+        </w:rPr>
+        <w:t xml:space="preserve">640</w:t>
+      </w:r>
+      <w:r>
+        <w:rPr>
+          <w:rStyle w:val="NormalTok"/>
+        </w:rPr>
+        <w:t xml:space="preserve">)</w:t>
+      </w:r>
+      <w:r>
+        <w:br w:type="textWrapping"/>
+      </w:r>
+      <w:r>
+        <w:rPr>
+          <w:rStyle w:val="KeywordTok"/>
+        </w:rPr>
+        <w:t xml:space="preserve">ggpar</w:t>
+      </w:r>
+      <w:r>
+        <w:rPr>
+          <w:rStyle w:val="NormalTok"/>
+        </w:rPr>
+        <w:t xml:space="preserve">(p,</w:t>
+      </w:r>
+      <w:r>
+        <w:rPr>
+          <w:rStyle w:val="DataTypeTok"/>
+        </w:rPr>
+        <w:t xml:space="preserve">palette=</w:t>
+      </w:r>
+      <w:r>
+        <w:rPr>
+          <w:rStyle w:val="StringTok"/>
+        </w:rPr>
+        <w:t xml:space="preserve">"nejm"</w:t>
+      </w:r>
+      <w:r>
+        <w:rPr>
+          <w:rStyle w:val="NormalTok"/>
+        </w:rPr>
+        <w:t xml:space="preserve">)</w:t>
+      </w:r>
+      <w:r>
+        <w:br w:type="textWrapping"/>
+      </w:r>
+      <w:r>
+        <w:rPr>
+          <w:rStyle w:val="KeywordTok"/>
+        </w:rPr>
+        <w:t xml:space="preserve">dev.off</w:t>
+      </w:r>
+      <w:r>
+        <w:rPr>
+          <w:rStyle w:val="NormalTok"/>
+        </w:rPr>
+        <w:t xml:space="preserve">()</w:t>
+      </w:r>
+    </w:p>
+    <w:p>
+      <w:pPr>
+        <w:pStyle w:val="SourceCode"/>
+      </w:pPr>
+      <w:r>
+        <w:rPr>
+          <w:rStyle w:val="VerbatimChar"/>
+        </w:rPr>
+        <w:t xml:space="preserve">## quartz_off_screen </w:t>
+      </w:r>
+      <w:r>
+        <w:br w:type="textWrapping"/>
+      </w:r>
+      <w:r>
+        <w:rPr>
+          <w:rStyle w:val="VerbatimChar"/>
+        </w:rPr>
+        <w:t xml:space="preserve">##                 2</w:t>
+      </w:r>
+    </w:p>
+    <w:p>
+      <w:pPr>
         <w:pStyle w:val="Compact"/>
       </w:pPr>
       <w:r>
@@ -33183,7 +33334,7 @@
     </w:lvl>
   </w:abstractNum>
   <w:abstractNum w:abstractNumId="990">
-    <w:nsid w:val="32dc5577"/>
+    <w:nsid w:val="d126d64e"/>
     <w:multiLevelType w:val="multilevel"/>
     <w:lvl w:ilvl="0">
       <w:numFmt w:val="bullet"/>
@@ -33264,7 +33415,7 @@
     </w:lvl>
   </w:abstractNum>
   <w:abstractNum w:abstractNumId="99411">
-    <w:nsid w:val="cf85492a"/>
+    <w:nsid w:val="8e365688"/>
     <w:multiLevelType w:val="multilevel"/>
     <w:lvl w:ilvl="0">
       <w:start w:val="1"/>

</xml_diff>